<commit_message>
Nagios Q & A 1
</commit_message>
<xml_diff>
--- a/Nagios/Nagios QnA.docx
+++ b/Nagios/Nagios QnA.docx
@@ -4,182 +4,141 @@
   <w:body>
     <w:p>
       <w:pPr>
-        <w:spacing w:after="100" w:afterAutospacing="1" w:line="240" w:lineRule="auto"/>
-        <w:jc w:val="center"/>
-        <w:outlineLvl w:val="1"/>
-        <w:rPr>
-          <w:rFonts w:ascii="Open Sans" w:eastAsia="Times New Roman" w:hAnsi="Open Sans" w:cs="Open Sans"/>
+        <w:rPr>
+          <w:lang w:eastAsia="en-MY"/>
+        </w:rPr>
+      </w:pPr>
+    </w:p>
+    <w:p>
+      <w:pPr>
+        <w:rPr>
+          <w:lang w:eastAsia="en-MY"/>
+        </w:rPr>
+      </w:pPr>
+    </w:p>
+    <w:p>
+      <w:pPr>
+        <w:rPr>
+          <w:lang w:eastAsia="en-MY"/>
+        </w:rPr>
+      </w:pPr>
+    </w:p>
+    <w:p>
+      <w:pPr>
+        <w:rPr>
+          <w:lang w:eastAsia="en-MY"/>
+        </w:rPr>
+      </w:pPr>
+    </w:p>
+    <w:p>
+      <w:pPr>
+        <w:rPr>
+          <w:lang w:eastAsia="en-MY"/>
+        </w:rPr>
+      </w:pPr>
+    </w:p>
+    <w:p>
+      <w:pPr>
+        <w:rPr>
+          <w:lang w:eastAsia="en-MY"/>
+        </w:rPr>
+      </w:pPr>
+    </w:p>
+    <w:p>
+      <w:pPr>
+        <w:rPr>
+          <w:lang w:eastAsia="en-MY"/>
+        </w:rPr>
+      </w:pPr>
+    </w:p>
+    <w:p>
+      <w:pPr>
+        <w:rPr>
           <w:b/>
           <w:bCs/>
-          <w:color w:val="4A4A4A"/>
-          <w:sz w:val="36"/>
-          <w:szCs w:val="36"/>
-          <w:lang w:eastAsia="en-MY"/>
-        </w:rPr>
-      </w:pPr>
-    </w:p>
-    <w:p>
-      <w:pPr>
-        <w:spacing w:after="100" w:afterAutospacing="1" w:line="240" w:lineRule="auto"/>
-        <w:jc w:val="center"/>
-        <w:outlineLvl w:val="1"/>
-        <w:rPr>
-          <w:rFonts w:ascii="Open Sans" w:eastAsia="Times New Roman" w:hAnsi="Open Sans" w:cs="Open Sans"/>
+          <w:sz w:val="44"/>
+          <w:szCs w:val="44"/>
+          <w:lang w:eastAsia="en-MY"/>
+        </w:rPr>
+      </w:pPr>
+      <w:r>
+        <w:rPr>
           <w:b/>
           <w:bCs/>
-          <w:color w:val="4A4A4A"/>
-          <w:sz w:val="36"/>
-          <w:szCs w:val="36"/>
-          <w:lang w:eastAsia="en-MY"/>
-        </w:rPr>
-      </w:pPr>
-    </w:p>
-    <w:p>
-      <w:pPr>
-        <w:spacing w:after="100" w:afterAutospacing="1" w:line="240" w:lineRule="auto"/>
-        <w:jc w:val="center"/>
-        <w:outlineLvl w:val="1"/>
-        <w:rPr>
-          <w:rFonts w:ascii="Open Sans" w:eastAsia="Times New Roman" w:hAnsi="Open Sans" w:cs="Open Sans"/>
+          <w:sz w:val="44"/>
+          <w:szCs w:val="44"/>
+          <w:lang w:eastAsia="en-MY"/>
+        </w:rPr>
+        <w:t xml:space="preserve">                       </w:t>
+      </w:r>
+    </w:p>
+    <w:p>
+      <w:pPr>
+        <w:rPr>
           <w:b/>
           <w:bCs/>
-          <w:color w:val="4A4A4A"/>
-          <w:sz w:val="36"/>
-          <w:szCs w:val="36"/>
-          <w:lang w:eastAsia="en-MY"/>
-        </w:rPr>
-      </w:pPr>
-    </w:p>
-    <w:p>
-      <w:pPr>
-        <w:spacing w:after="100" w:afterAutospacing="1" w:line="240" w:lineRule="auto"/>
-        <w:jc w:val="center"/>
-        <w:outlineLvl w:val="1"/>
-        <w:rPr>
-          <w:rFonts w:ascii="Open Sans" w:eastAsia="Times New Roman" w:hAnsi="Open Sans" w:cs="Open Sans"/>
+          <w:sz w:val="44"/>
+          <w:szCs w:val="44"/>
+          <w:lang w:eastAsia="en-MY"/>
+        </w:rPr>
+      </w:pPr>
+      <w:r>
+        <w:rPr>
           <w:b/>
           <w:bCs/>
-          <w:color w:val="4A4A4A"/>
-          <w:sz w:val="36"/>
-          <w:szCs w:val="36"/>
-          <w:lang w:eastAsia="en-MY"/>
-        </w:rPr>
-      </w:pPr>
-    </w:p>
-    <w:p>
-      <w:pPr>
-        <w:spacing w:after="100" w:afterAutospacing="1" w:line="240" w:lineRule="auto"/>
-        <w:jc w:val="center"/>
-        <w:outlineLvl w:val="1"/>
-        <w:rPr>
-          <w:rFonts w:ascii="Open Sans" w:eastAsia="Times New Roman" w:hAnsi="Open Sans" w:cs="Open Sans"/>
+          <w:sz w:val="44"/>
+          <w:szCs w:val="44"/>
+          <w:lang w:eastAsia="en-MY"/>
+        </w:rPr>
+        <w:t xml:space="preserve">                   </w:t>
+      </w:r>
+    </w:p>
+    <w:p>
+      <w:pPr>
+        <w:rPr>
           <w:b/>
           <w:bCs/>
-          <w:color w:val="4A4A4A"/>
-          <w:sz w:val="36"/>
-          <w:szCs w:val="36"/>
-          <w:lang w:eastAsia="en-MY"/>
-        </w:rPr>
-      </w:pPr>
-    </w:p>
-    <w:p>
-      <w:pPr>
-        <w:spacing w:after="100" w:afterAutospacing="1" w:line="240" w:lineRule="auto"/>
-        <w:jc w:val="center"/>
-        <w:outlineLvl w:val="1"/>
-        <w:rPr>
-          <w:rFonts w:ascii="Open Sans" w:eastAsia="Times New Roman" w:hAnsi="Open Sans" w:cs="Open Sans"/>
+          <w:sz w:val="44"/>
+          <w:szCs w:val="44"/>
+          <w:lang w:eastAsia="en-MY"/>
+        </w:rPr>
+      </w:pPr>
+      <w:r>
+        <w:rPr>
           <w:b/>
           <w:bCs/>
-          <w:color w:val="4A4A4A"/>
-          <w:sz w:val="36"/>
-          <w:szCs w:val="36"/>
-          <w:lang w:eastAsia="en-MY"/>
-        </w:rPr>
-      </w:pPr>
-    </w:p>
-    <w:p>
-      <w:pPr>
-        <w:spacing w:after="100" w:afterAutospacing="1" w:line="240" w:lineRule="auto"/>
-        <w:jc w:val="center"/>
-        <w:outlineLvl w:val="1"/>
-        <w:rPr>
-          <w:rFonts w:ascii="Open Sans" w:eastAsia="Times New Roman" w:hAnsi="Open Sans" w:cs="Open Sans"/>
+          <w:sz w:val="44"/>
+          <w:szCs w:val="44"/>
+          <w:lang w:eastAsia="en-MY"/>
+        </w:rPr>
+        <w:t xml:space="preserve">                </w:t>
+      </w:r>
+      <w:r>
+        <w:rPr>
           <w:b/>
           <w:bCs/>
-          <w:color w:val="4A4A4A"/>
-          <w:sz w:val="36"/>
-          <w:szCs w:val="36"/>
-          <w:lang w:eastAsia="en-MY"/>
-        </w:rPr>
-      </w:pPr>
-    </w:p>
-    <w:p>
-      <w:pPr>
-        <w:spacing w:after="100" w:afterAutospacing="1" w:line="240" w:lineRule="auto"/>
-        <w:jc w:val="center"/>
-        <w:outlineLvl w:val="1"/>
-        <w:rPr>
-          <w:rFonts w:ascii="Open Sans" w:eastAsia="Times New Roman" w:hAnsi="Open Sans" w:cs="Open Sans"/>
-          <w:b/>
-          <w:bCs/>
-          <w:color w:val="4A4A4A"/>
-          <w:sz w:val="36"/>
-          <w:szCs w:val="36"/>
-          <w:lang w:eastAsia="en-MY"/>
-        </w:rPr>
-      </w:pPr>
-    </w:p>
-    <w:p>
-      <w:pPr>
-        <w:spacing w:after="100" w:afterAutospacing="1" w:line="240" w:lineRule="auto"/>
-        <w:jc w:val="center"/>
-        <w:outlineLvl w:val="1"/>
-        <w:rPr>
-          <w:rFonts w:ascii="Open Sans" w:eastAsia="Times New Roman" w:hAnsi="Open Sans" w:cs="Open Sans"/>
-          <w:b/>
-          <w:bCs/>
-          <w:color w:val="4A4A4A"/>
-          <w:sz w:val="36"/>
-          <w:szCs w:val="36"/>
-          <w:lang w:eastAsia="en-MY"/>
-        </w:rPr>
-      </w:pPr>
-      <w:bookmarkStart w:id="0" w:name="_Toc76419799"/>
-      <w:r>
-        <w:rPr>
-          <w:rFonts w:ascii="Open Sans" w:eastAsia="Times New Roman" w:hAnsi="Open Sans" w:cs="Open Sans"/>
-          <w:b/>
-          <w:bCs/>
-          <w:color w:val="4A4A4A"/>
-          <w:sz w:val="36"/>
-          <w:szCs w:val="36"/>
+          <w:sz w:val="44"/>
+          <w:szCs w:val="44"/>
           <w:lang w:eastAsia="en-MY"/>
         </w:rPr>
         <w:t>Nagios Interview Questions</w:t>
       </w:r>
-      <w:bookmarkEnd w:id="0"/>
-    </w:p>
-    <w:p>
-      <w:pPr>
-        <w:rPr>
-          <w:rFonts w:ascii="Open Sans" w:eastAsia="Times New Roman" w:hAnsi="Open Sans" w:cs="Open Sans"/>
-          <w:b/>
-          <w:bCs/>
-          <w:color w:val="4A4A4A"/>
-          <w:sz w:val="36"/>
-          <w:szCs w:val="36"/>
-          <w:lang w:eastAsia="en-MY"/>
-        </w:rPr>
-      </w:pPr>
-      <w:r>
-        <w:rPr>
-          <w:rFonts w:ascii="Open Sans" w:eastAsia="Times New Roman" w:hAnsi="Open Sans" w:cs="Open Sans"/>
-          <w:b/>
-          <w:bCs/>
-          <w:color w:val="4A4A4A"/>
-          <w:sz w:val="36"/>
-          <w:szCs w:val="36"/>
+    </w:p>
+    <w:p>
+      <w:pPr>
+        <w:rPr>
+          <w:lang w:eastAsia="en-MY"/>
+        </w:rPr>
+      </w:pPr>
+    </w:p>
+    <w:p>
+      <w:pPr>
+        <w:rPr>
+          <w:lang w:eastAsia="en-MY"/>
+        </w:rPr>
+      </w:pPr>
+      <w:r>
+        <w:rPr>
           <w:lang w:eastAsia="en-MY"/>
         </w:rPr>
         <w:br w:type="page"/>
@@ -187,6 +146,13 @@
     </w:p>
     <w:sdt>
       <w:sdtPr>
+        <w:rPr>
+          <w:rFonts w:asciiTheme="minorHAnsi" w:eastAsiaTheme="minorHAnsi" w:hAnsiTheme="minorHAnsi" w:cstheme="minorBidi"/>
+          <w:color w:val="auto"/>
+          <w:sz w:val="22"/>
+          <w:szCs w:val="22"/>
+          <w:lang w:val="en-MY"/>
+        </w:rPr>
         <w:id w:val="696742202"/>
         <w:docPartObj>
           <w:docPartGallery w:val="Table of Contents"/>
@@ -195,14 +161,9 @@
       </w:sdtPr>
       <w:sdtEndPr>
         <w:rPr>
-          <w:rFonts w:asciiTheme="minorHAnsi" w:eastAsiaTheme="minorHAnsi" w:hAnsiTheme="minorHAnsi" w:cstheme="minorBidi"/>
           <w:b/>
           <w:bCs/>
           <w:noProof/>
-          <w:color w:val="auto"/>
-          <w:sz w:val="22"/>
-          <w:szCs w:val="22"/>
-          <w:lang w:val="en-MY"/>
         </w:rPr>
       </w:sdtEndPr>
       <w:sdtContent>
@@ -216,8 +177,9 @@
         </w:p>
         <w:p>
           <w:pPr>
-            <w:pStyle w:val="TOC2"/>
+            <w:pStyle w:val="TOC1"/>
             <w:tabs>
+              <w:tab w:val="left" w:pos="440"/>
               <w:tab w:val="right" w:leader="dot" w:pos="9016"/>
             </w:tabs>
             <w:rPr>
@@ -235,27 +197,42 @@
           <w:r>
             <w:fldChar w:fldCharType="separate"/>
           </w:r>
-          <w:hyperlink w:anchor="_Toc76419799" w:history="1">
+          <w:hyperlink w:anchor="_Toc76420552" w:history="1">
             <w:r>
               <w:rPr>
                 <w:rStyle w:val="Hyperlink"/>
-                <w:rFonts w:ascii="Open Sans" w:eastAsia="Times New Roman" w:hAnsi="Open Sans" w:cs="Open Sans"/>
-                <w:b/>
-                <w:bCs/>
-                <w:noProof/>
-                <w:lang w:eastAsia="en-MY"/>
-              </w:rPr>
-              <w:t>Nagios Interview Questions</w:t>
-            </w:r>
-            <w:r>
-              <w:rPr>
-                <w:noProof/>
-                <w:webHidden/>
+                <w:rFonts w:eastAsia="Times New Roman"/>
+                <w:noProof/>
+                <w:lang w:eastAsia="en-MY"/>
+              </w:rPr>
+              <w:t>1.</w:t>
+            </w:r>
+            <w:r>
+              <w:rPr>
+                <w:rFonts w:eastAsiaTheme="minorEastAsia"/>
+                <w:noProof/>
+                <w:lang w:eastAsia="en-MY"/>
               </w:rPr>
               <w:tab/>
             </w:r>
             <w:r>
               <w:rPr>
+                <w:rStyle w:val="Hyperlink"/>
+                <w:rFonts w:eastAsia="Times New Roman"/>
+                <w:noProof/>
+                <w:lang w:eastAsia="en-MY"/>
+              </w:rPr>
+              <w:t>What is Continuous Monitoring?</w:t>
+            </w:r>
+            <w:r>
+              <w:rPr>
+                <w:noProof/>
+                <w:webHidden/>
+              </w:rPr>
+              <w:tab/>
+            </w:r>
+            <w:r>
+              <w:rPr>
                 <w:noProof/>
                 <w:webHidden/>
               </w:rPr>
@@ -266,7 +243,7 @@
                 <w:noProof/>
                 <w:webHidden/>
               </w:rPr>
-              <w:instrText xml:space="preserve"> PAGEREF _Toc76419799 \h </w:instrText>
+              <w:instrText xml:space="preserve"> PAGEREF _Toc76420552 \h </w:instrText>
             </w:r>
             <w:r>
               <w:rPr>
@@ -286,7 +263,7 @@
                 <w:noProof/>
                 <w:webHidden/>
               </w:rPr>
-              <w:t>1</w:t>
+              <w:t>3</w:t>
             </w:r>
             <w:r>
               <w:rPr>
@@ -310,7 +287,7 @@
               <w:lang w:eastAsia="en-MY"/>
             </w:rPr>
           </w:pPr>
-          <w:hyperlink w:anchor="_Toc76419800" w:history="1">
+          <w:hyperlink w:anchor="_Toc76420553" w:history="1">
             <w:r>
               <w:rPr>
                 <w:rStyle w:val="Hyperlink"/>
@@ -318,7 +295,7 @@
                 <w:noProof/>
                 <w:lang w:eastAsia="en-MY"/>
               </w:rPr>
-              <w:t>1.</w:t>
+              <w:t>2.</w:t>
             </w:r>
             <w:r>
               <w:rPr>
@@ -335,7 +312,7 @@
                 <w:noProof/>
                 <w:lang w:eastAsia="en-MY"/>
               </w:rPr>
-              <w:t>What is Continuous Monitoring ?</w:t>
+              <w:t>What is Nagios?</w:t>
             </w:r>
             <w:r>
               <w:rPr>
@@ -356,7 +333,7 @@
                 <w:noProof/>
                 <w:webHidden/>
               </w:rPr>
-              <w:instrText xml:space="preserve"> PAGEREF _Toc76419800 \h </w:instrText>
+              <w:instrText xml:space="preserve"> PAGEREF _Toc76420553 \h </w:instrText>
             </w:r>
             <w:r>
               <w:rPr>
@@ -400,7 +377,7 @@
               <w:lang w:eastAsia="en-MY"/>
             </w:rPr>
           </w:pPr>
-          <w:hyperlink w:anchor="_Toc76419801" w:history="1">
+          <w:hyperlink w:anchor="_Toc76420554" w:history="1">
             <w:r>
               <w:rPr>
                 <w:rStyle w:val="Hyperlink"/>
@@ -408,7 +385,7 @@
                 <w:noProof/>
                 <w:lang w:eastAsia="en-MY"/>
               </w:rPr>
-              <w:t>2.</w:t>
+              <w:t>3.</w:t>
             </w:r>
             <w:r>
               <w:rPr>
@@ -425,7 +402,7 @@
                 <w:noProof/>
                 <w:lang w:eastAsia="en-MY"/>
               </w:rPr>
-              <w:t>What is Nagios?</w:t>
+              <w:t>How does Nagios work?</w:t>
             </w:r>
             <w:r>
               <w:rPr>
@@ -446,7 +423,7 @@
                 <w:noProof/>
                 <w:webHidden/>
               </w:rPr>
-              <w:instrText xml:space="preserve"> PAGEREF _Toc76419801 \h </w:instrText>
+              <w:instrText xml:space="preserve"> PAGEREF _Toc76420554 \h </w:instrText>
             </w:r>
             <w:r>
               <w:rPr>
@@ -466,7 +443,7 @@
                 <w:noProof/>
                 <w:webHidden/>
               </w:rPr>
-              <w:t>3</w:t>
+              <w:t>4</w:t>
             </w:r>
             <w:r>
               <w:rPr>
@@ -490,7 +467,7 @@
               <w:lang w:eastAsia="en-MY"/>
             </w:rPr>
           </w:pPr>
-          <w:hyperlink w:anchor="_Toc76419802" w:history="1">
+          <w:hyperlink w:anchor="_Toc76420555" w:history="1">
             <w:r>
               <w:rPr>
                 <w:rStyle w:val="Hyperlink"/>
@@ -498,7 +475,7 @@
                 <w:noProof/>
                 <w:lang w:eastAsia="en-MY"/>
               </w:rPr>
-              <w:t>3.</w:t>
+              <w:t>4.</w:t>
             </w:r>
             <w:r>
               <w:rPr>
@@ -515,7 +492,7 @@
                 <w:noProof/>
                 <w:lang w:eastAsia="en-MY"/>
               </w:rPr>
-              <w:t>How does Nagios work?</w:t>
+              <w:t>What are Plugins in Nagios?</w:t>
             </w:r>
             <w:r>
               <w:rPr>
@@ -536,7 +513,7 @@
                 <w:noProof/>
                 <w:webHidden/>
               </w:rPr>
-              <w:instrText xml:space="preserve"> PAGEREF _Toc76419802 \h </w:instrText>
+              <w:instrText xml:space="preserve"> PAGEREF _Toc76420555 \h </w:instrText>
             </w:r>
             <w:r>
               <w:rPr>
@@ -580,7 +557,7 @@
               <w:lang w:eastAsia="en-MY"/>
             </w:rPr>
           </w:pPr>
-          <w:hyperlink w:anchor="_Toc76419803" w:history="1">
+          <w:hyperlink w:anchor="_Toc76420556" w:history="1">
             <w:r>
               <w:rPr>
                 <w:rStyle w:val="Hyperlink"/>
@@ -588,7 +565,7 @@
                 <w:noProof/>
                 <w:lang w:eastAsia="en-MY"/>
               </w:rPr>
-              <w:t>4.</w:t>
+              <w:t>5.</w:t>
             </w:r>
             <w:r>
               <w:rPr>
@@ -605,7 +582,7 @@
                 <w:noProof/>
                 <w:lang w:eastAsia="en-MY"/>
               </w:rPr>
-              <w:t>What are Plugins in Nagios?</w:t>
+              <w:t>What is NRPE (Nagios Remote Plugin Executor) in Nagios?</w:t>
             </w:r>
             <w:r>
               <w:rPr>
@@ -626,7 +603,7 @@
                 <w:noProof/>
                 <w:webHidden/>
               </w:rPr>
-              <w:instrText xml:space="preserve"> PAGEREF _Toc76419803 \h </w:instrText>
+              <w:instrText xml:space="preserve"> PAGEREF _Toc76420556 \h </w:instrText>
             </w:r>
             <w:r>
               <w:rPr>
@@ -646,7 +623,7 @@
                 <w:noProof/>
                 <w:webHidden/>
               </w:rPr>
-              <w:t>4</w:t>
+              <w:t>5</w:t>
             </w:r>
             <w:r>
               <w:rPr>
@@ -670,7 +647,7 @@
               <w:lang w:eastAsia="en-MY"/>
             </w:rPr>
           </w:pPr>
-          <w:hyperlink w:anchor="_Toc76419804" w:history="1">
+          <w:hyperlink w:anchor="_Toc76420557" w:history="1">
             <w:r>
               <w:rPr>
                 <w:rStyle w:val="Hyperlink"/>
@@ -678,7 +655,7 @@
                 <w:noProof/>
                 <w:lang w:eastAsia="en-MY"/>
               </w:rPr>
-              <w:t>5.</w:t>
+              <w:t>6.</w:t>
             </w:r>
             <w:r>
               <w:rPr>
@@ -695,7 +672,7 @@
                 <w:noProof/>
                 <w:lang w:eastAsia="en-MY"/>
               </w:rPr>
-              <w:t>What is NRPE (Nagios Remote Plugin Executor) in Nagios?</w:t>
+              <w:t>What is meant by Nagios backend?(unable to find a relevant explanation)</w:t>
             </w:r>
             <w:r>
               <w:rPr>
@@ -716,7 +693,7 @@
                 <w:noProof/>
                 <w:webHidden/>
               </w:rPr>
-              <w:instrText xml:space="preserve"> PAGEREF _Toc76419804 \h </w:instrText>
+              <w:instrText xml:space="preserve"> PAGEREF _Toc76420557 \h </w:instrText>
             </w:r>
             <w:r>
               <w:rPr>
@@ -760,7 +737,7 @@
               <w:lang w:eastAsia="en-MY"/>
             </w:rPr>
           </w:pPr>
-          <w:hyperlink w:anchor="_Toc76419805" w:history="1">
+          <w:hyperlink w:anchor="_Toc76420558" w:history="1">
             <w:r>
               <w:rPr>
                 <w:rStyle w:val="Hyperlink"/>
@@ -768,7 +745,7 @@
                 <w:noProof/>
                 <w:lang w:eastAsia="en-MY"/>
               </w:rPr>
-              <w:t>6.</w:t>
+              <w:t>7.</w:t>
             </w:r>
             <w:r>
               <w:rPr>
@@ -785,7 +762,7 @@
                 <w:noProof/>
                 <w:lang w:eastAsia="en-MY"/>
               </w:rPr>
-              <w:t>What is meant by Nagios backend?(unable to find a relevant explanation)</w:t>
+              <w:t>What do you mean by passive check in Nagios?</w:t>
             </w:r>
             <w:r>
               <w:rPr>
@@ -806,7 +783,7 @@
                 <w:noProof/>
                 <w:webHidden/>
               </w:rPr>
-              <w:instrText xml:space="preserve"> PAGEREF _Toc76419805 \h </w:instrText>
+              <w:instrText xml:space="preserve"> PAGEREF _Toc76420558 \h </w:instrText>
             </w:r>
             <w:r>
               <w:rPr>
@@ -850,7 +827,7 @@
               <w:lang w:eastAsia="en-MY"/>
             </w:rPr>
           </w:pPr>
-          <w:hyperlink w:anchor="_Toc76419806" w:history="1">
+          <w:hyperlink w:anchor="_Toc76420559" w:history="1">
             <w:r>
               <w:rPr>
                 <w:rStyle w:val="Hyperlink"/>
@@ -858,7 +835,7 @@
                 <w:noProof/>
                 <w:lang w:eastAsia="en-MY"/>
               </w:rPr>
-              <w:t>7.</w:t>
+              <w:t>8.</w:t>
             </w:r>
             <w:r>
               <w:rPr>
@@ -875,7 +852,7 @@
                 <w:noProof/>
                 <w:lang w:eastAsia="en-MY"/>
               </w:rPr>
-              <w:t>What do you mean by passive check in Nagios?</w:t>
+              <w:t>When Does Nagios Check for external commands?</w:t>
             </w:r>
             <w:r>
               <w:rPr>
@@ -896,7 +873,7 @@
                 <w:noProof/>
                 <w:webHidden/>
               </w:rPr>
-              <w:instrText xml:space="preserve"> PAGEREF _Toc76419806 \h </w:instrText>
+              <w:instrText xml:space="preserve"> PAGEREF _Toc76420559 \h </w:instrText>
             </w:r>
             <w:r>
               <w:rPr>
@@ -916,7 +893,7 @@
                 <w:noProof/>
                 <w:webHidden/>
               </w:rPr>
-              <w:t>5</w:t>
+              <w:t>6</w:t>
             </w:r>
             <w:r>
               <w:rPr>
@@ -940,7 +917,7 @@
               <w:lang w:eastAsia="en-MY"/>
             </w:rPr>
           </w:pPr>
-          <w:hyperlink w:anchor="_Toc76419807" w:history="1">
+          <w:hyperlink w:anchor="_Toc76420560" w:history="1">
             <w:r>
               <w:rPr>
                 <w:rStyle w:val="Hyperlink"/>
@@ -948,7 +925,7 @@
                 <w:noProof/>
                 <w:lang w:eastAsia="en-MY"/>
               </w:rPr>
-              <w:t>8.</w:t>
+              <w:t>9.</w:t>
             </w:r>
             <w:r>
               <w:rPr>
@@ -965,7 +942,7 @@
                 <w:noProof/>
                 <w:lang w:eastAsia="en-MY"/>
               </w:rPr>
-              <w:t>When Does Nagios Check for external commands?</w:t>
+              <w:t>What is the difference between Active and Passive check in Nagios?</w:t>
             </w:r>
             <w:r>
               <w:rPr>
@@ -986,97 +963,7 @@
                 <w:noProof/>
                 <w:webHidden/>
               </w:rPr>
-              <w:instrText xml:space="preserve"> PAGEREF _Toc76419807 \h </w:instrText>
-            </w:r>
-            <w:r>
-              <w:rPr>
-                <w:noProof/>
-                <w:webHidden/>
-              </w:rPr>
-            </w:r>
-            <w:r>
-              <w:rPr>
-                <w:noProof/>
-                <w:webHidden/>
-              </w:rPr>
-              <w:fldChar w:fldCharType="separate"/>
-            </w:r>
-            <w:r>
-              <w:rPr>
-                <w:noProof/>
-                <w:webHidden/>
-              </w:rPr>
-              <w:t>6</w:t>
-            </w:r>
-            <w:r>
-              <w:rPr>
-                <w:noProof/>
-                <w:webHidden/>
-              </w:rPr>
-              <w:fldChar w:fldCharType="end"/>
-            </w:r>
-          </w:hyperlink>
-        </w:p>
-        <w:p>
-          <w:pPr>
-            <w:pStyle w:val="TOC1"/>
-            <w:tabs>
-              <w:tab w:val="left" w:pos="440"/>
-              <w:tab w:val="right" w:leader="dot" w:pos="9016"/>
-            </w:tabs>
-            <w:rPr>
-              <w:rFonts w:eastAsiaTheme="minorEastAsia"/>
-              <w:noProof/>
-              <w:lang w:eastAsia="en-MY"/>
-            </w:rPr>
-          </w:pPr>
-          <w:hyperlink w:anchor="_Toc76419808" w:history="1">
-            <w:r>
-              <w:rPr>
-                <w:rStyle w:val="Hyperlink"/>
-                <w:rFonts w:eastAsia="Times New Roman"/>
-                <w:noProof/>
-                <w:lang w:eastAsia="en-MY"/>
-              </w:rPr>
-              <w:t>9.</w:t>
-            </w:r>
-            <w:r>
-              <w:rPr>
-                <w:rFonts w:eastAsiaTheme="minorEastAsia"/>
-                <w:noProof/>
-                <w:lang w:eastAsia="en-MY"/>
-              </w:rPr>
-              <w:tab/>
-            </w:r>
-            <w:r>
-              <w:rPr>
-                <w:rStyle w:val="Hyperlink"/>
-                <w:rFonts w:eastAsia="Times New Roman"/>
-                <w:noProof/>
-                <w:lang w:eastAsia="en-MY"/>
-              </w:rPr>
-              <w:t>What is the difference between Active and Passive check in Nagios?</w:t>
-            </w:r>
-            <w:r>
-              <w:rPr>
-                <w:noProof/>
-                <w:webHidden/>
-              </w:rPr>
-              <w:tab/>
-            </w:r>
-            <w:r>
-              <w:rPr>
-                <w:noProof/>
-                <w:webHidden/>
-              </w:rPr>
-              <w:fldChar w:fldCharType="begin"/>
-            </w:r>
-            <w:r>
-              <w:rPr>
-                <w:noProof/>
-                <w:webHidden/>
-              </w:rPr>
-              <w:instrText xml:space="preserve"> PAGEREF _Toc76419808 \h </w:instrText>
+              <w:instrText xml:space="preserve"> PAGEREF _Toc76420560 \h </w:instrText>
             </w:r>
             <w:r>
               <w:rPr>
@@ -1119,7 +1006,7 @@
               <w:lang w:eastAsia="en-MY"/>
             </w:rPr>
           </w:pPr>
-          <w:hyperlink w:anchor="_Toc76419809" w:history="1">
+          <w:hyperlink w:anchor="_Toc76420561" w:history="1">
             <w:r>
               <w:rPr>
                 <w:rStyle w:val="Hyperlink"/>
@@ -1148,7 +1035,7 @@
                 <w:noProof/>
                 <w:webHidden/>
               </w:rPr>
-              <w:instrText xml:space="preserve"> PAGEREF _Toc76419809 \h </w:instrText>
+              <w:instrText xml:space="preserve"> PAGEREF _Toc76420561 \h </w:instrText>
             </w:r>
             <w:r>
               <w:rPr>
@@ -1191,7 +1078,7 @@
               <w:lang w:eastAsia="en-MY"/>
             </w:rPr>
           </w:pPr>
-          <w:hyperlink w:anchor="_Toc76419810" w:history="1">
+          <w:hyperlink w:anchor="_Toc76420562" w:history="1">
             <w:r>
               <w:rPr>
                 <w:rStyle w:val="Hyperlink"/>
@@ -1220,7 +1107,7 @@
                 <w:noProof/>
                 <w:webHidden/>
               </w:rPr>
-              <w:instrText xml:space="preserve"> PAGEREF _Toc76419810 \h </w:instrText>
+              <w:instrText xml:space="preserve"> PAGEREF _Toc76420562 \h </w:instrText>
             </w:r>
             <w:r>
               <w:rPr>
@@ -1264,7 +1151,7 @@
               <w:lang w:eastAsia="en-MY"/>
             </w:rPr>
           </w:pPr>
-          <w:hyperlink w:anchor="_Toc76419811" w:history="1">
+          <w:hyperlink w:anchor="_Toc76420563" w:history="1">
             <w:r>
               <w:rPr>
                 <w:rStyle w:val="Hyperlink"/>
@@ -1310,7 +1197,7 @@
                 <w:noProof/>
                 <w:webHidden/>
               </w:rPr>
-              <w:instrText xml:space="preserve"> PAGEREF _Toc76419811 \h </w:instrText>
+              <w:instrText xml:space="preserve"> PAGEREF _Toc76420563 \h </w:instrText>
             </w:r>
             <w:r>
               <w:rPr>
@@ -1354,7 +1241,7 @@
               <w:lang w:eastAsia="en-MY"/>
             </w:rPr>
           </w:pPr>
-          <w:hyperlink w:anchor="_Toc76419812" w:history="1">
+          <w:hyperlink w:anchor="_Toc76420564" w:history="1">
             <w:r>
               <w:rPr>
                 <w:rStyle w:val="Hyperlink"/>
@@ -1400,7 +1287,7 @@
                 <w:noProof/>
                 <w:webHidden/>
               </w:rPr>
-              <w:instrText xml:space="preserve"> PAGEREF _Toc76419812 \h </w:instrText>
+              <w:instrText xml:space="preserve"> PAGEREF _Toc76420564 \h </w:instrText>
             </w:r>
             <w:r>
               <w:rPr>
@@ -1444,7 +1331,7 @@
               <w:lang w:eastAsia="en-MY"/>
             </w:rPr>
           </w:pPr>
-          <w:hyperlink w:anchor="_Toc76419813" w:history="1">
+          <w:hyperlink w:anchor="_Toc76420565" w:history="1">
             <w:r>
               <w:rPr>
                 <w:rStyle w:val="Hyperlink"/>
@@ -1490,7 +1377,7 @@
                 <w:noProof/>
                 <w:webHidden/>
               </w:rPr>
-              <w:instrText xml:space="preserve"> PAGEREF _Toc76419813 \h </w:instrText>
+              <w:instrText xml:space="preserve"> PAGEREF _Toc76420565 \h </w:instrText>
             </w:r>
             <w:r>
               <w:rPr>
@@ -1534,7 +1421,7 @@
               <w:lang w:eastAsia="en-MY"/>
             </w:rPr>
           </w:pPr>
-          <w:hyperlink w:anchor="_Toc76419814" w:history="1">
+          <w:hyperlink w:anchor="_Toc76420566" w:history="1">
             <w:r>
               <w:rPr>
                 <w:rStyle w:val="Hyperlink"/>
@@ -1580,7 +1467,7 @@
                 <w:noProof/>
                 <w:webHidden/>
               </w:rPr>
-              <w:instrText xml:space="preserve"> PAGEREF _Toc76419814 \h </w:instrText>
+              <w:instrText xml:space="preserve"> PAGEREF _Toc76420566 \h </w:instrText>
             </w:r>
             <w:r>
               <w:rPr>
@@ -1624,7 +1511,7 @@
               <w:lang w:eastAsia="en-MY"/>
             </w:rPr>
           </w:pPr>
-          <w:hyperlink w:anchor="_Toc76419815" w:history="1">
+          <w:hyperlink w:anchor="_Toc76420567" w:history="1">
             <w:r>
               <w:rPr>
                 <w:rStyle w:val="Hyperlink"/>
@@ -1670,7 +1557,7 @@
                 <w:noProof/>
                 <w:webHidden/>
               </w:rPr>
-              <w:instrText xml:space="preserve"> PAGEREF _Toc76419815 \h </w:instrText>
+              <w:instrText xml:space="preserve"> PAGEREF _Toc76420567 \h </w:instrText>
             </w:r>
             <w:r>
               <w:rPr>
@@ -1714,7 +1601,7 @@
               <w:lang w:eastAsia="en-MY"/>
             </w:rPr>
           </w:pPr>
-          <w:hyperlink w:anchor="_Toc76419816" w:history="1">
+          <w:hyperlink w:anchor="_Toc76420568" w:history="1">
             <w:r>
               <w:rPr>
                 <w:rStyle w:val="Hyperlink"/>
@@ -1760,7 +1647,7 @@
                 <w:noProof/>
                 <w:webHidden/>
               </w:rPr>
-              <w:instrText xml:space="preserve"> PAGEREF _Toc76419816 \h </w:instrText>
+              <w:instrText xml:space="preserve"> PAGEREF _Toc76420568 \h </w:instrText>
             </w:r>
             <w:r>
               <w:rPr>
@@ -1805,13 +1692,7 @@
     </w:sdt>
     <w:p>
       <w:pPr>
-        <w:spacing w:after="100" w:afterAutospacing="1" w:line="240" w:lineRule="auto"/>
-        <w:outlineLvl w:val="1"/>
-        <w:rPr>
-          <w:rFonts w:ascii="Open Sans" w:eastAsia="Times New Roman" w:hAnsi="Open Sans" w:cs="Open Sans"/>
-          <w:color w:val="4A4A4A"/>
-          <w:sz w:val="36"/>
-          <w:szCs w:val="36"/>
+        <w:rPr>
           <w:lang w:eastAsia="en-MY"/>
         </w:rPr>
       </w:pPr>
@@ -1849,7 +1730,7 @@
           <w:lang w:eastAsia="en-MY"/>
         </w:rPr>
       </w:pPr>
-      <w:bookmarkStart w:id="1" w:name="_Toc76419800"/>
+      <w:bookmarkStart w:id="0" w:name="_Toc76420552"/>
       <w:r>
         <w:rPr>
           <w:rFonts w:eastAsia="Times New Roman"/>
@@ -1858,16 +1739,14 @@
         <w:lastRenderedPageBreak/>
         <w:t xml:space="preserve">What is Continuous </w:t>
       </w:r>
-      <w:proofErr w:type="gramStart"/>
       <w:r>
         <w:rPr>
           <w:rFonts w:eastAsia="Times New Roman"/>
           <w:lang w:eastAsia="en-MY"/>
         </w:rPr>
-        <w:t>Monitoring ?</w:t>
-      </w:r>
-      <w:bookmarkEnd w:id="1"/>
-      <w:proofErr w:type="gramEnd"/>
+        <w:t>Monitoring?</w:t>
+      </w:r>
+      <w:bookmarkEnd w:id="0"/>
     </w:p>
     <w:p>
       <w:pPr>
@@ -1883,47 +1762,7 @@
           <w:szCs w:val="24"/>
           <w:lang w:eastAsia="en-MY"/>
         </w:rPr>
-        <w:t xml:space="preserve">Nagios is one of the most widely used tools for Continuous Monitoring. Since organizations are now releasing </w:t>
-      </w:r>
-      <w:r>
-        <w:rPr>
-          <w:rFonts w:ascii="Open Sans" w:eastAsia="Times New Roman" w:hAnsi="Open Sans" w:cs="Open Sans"/>
-          <w:color w:val="4A4A4A"/>
-          <w:sz w:val="24"/>
-          <w:szCs w:val="24"/>
-          <w:lang w:eastAsia="en-MY"/>
-        </w:rPr>
-        <w:t>software</w:t>
-      </w:r>
-      <w:r>
-        <w:rPr>
-          <w:rFonts w:ascii="Open Sans" w:eastAsia="Times New Roman" w:hAnsi="Open Sans" w:cs="Open Sans"/>
-          <w:color w:val="4A4A4A"/>
-          <w:sz w:val="24"/>
-          <w:szCs w:val="24"/>
-          <w:lang w:eastAsia="en-MY"/>
-        </w:rPr>
-        <w:t xml:space="preserve"> more frequently than ever so there is a dire need for a tool that can monitor the functioning of the </w:t>
-      </w:r>
-      <w:r>
-        <w:rPr>
-          <w:rFonts w:ascii="Open Sans" w:eastAsia="Times New Roman" w:hAnsi="Open Sans" w:cs="Open Sans"/>
-          <w:color w:val="4A4A4A"/>
-          <w:sz w:val="24"/>
-          <w:szCs w:val="24"/>
-          <w:lang w:eastAsia="en-MY"/>
-        </w:rPr>
-        <w:t>software</w:t>
-      </w:r>
-      <w:r>
-        <w:rPr>
-          <w:rFonts w:ascii="Open Sans" w:eastAsia="Times New Roman" w:hAnsi="Open Sans" w:cs="Open Sans"/>
-          <w:color w:val="4A4A4A"/>
-          <w:sz w:val="24"/>
-          <w:szCs w:val="24"/>
-          <w:lang w:eastAsia="en-MY"/>
-        </w:rPr>
-        <w:t xml:space="preserve"> and provide teams with the relevant feedback. This is one of the reasons that brought Continuous Monitoring into the picture. This makes Nagios a very important tool to implement DevOps.</w:t>
+        <w:t>Nagios is one of the most widely used tools for Continuous Monitoring. Since organizations are now releasing software more frequently than ever so there is a dire need for a tool that can monitor the functioning of the software and provide teams with the relevant feedback. This is one of the reasons that brought Continuous Monitoring into the picture. This makes Nagios a very important tool to implement DevOps.</w:t>
       </w:r>
     </w:p>
     <w:p>
@@ -1945,7 +1784,7 @@
         </w:rPr>
         <w:t xml:space="preserve"> </w:t>
       </w:r>
-      <w:bookmarkStart w:id="2" w:name="_Toc76419801"/>
+      <w:bookmarkStart w:id="1" w:name="_Toc76420553"/>
       <w:r>
         <w:rPr>
           <w:rFonts w:eastAsia="Times New Roman"/>
@@ -1953,7 +1792,7 @@
         </w:rPr>
         <w:t>What is Nagios?</w:t>
       </w:r>
-      <w:bookmarkEnd w:id="2"/>
+      <w:bookmarkEnd w:id="1"/>
     </w:p>
     <w:p>
       <w:pPr>
@@ -2054,8 +1893,8 @@
         <w:tblLook w:val="04A0" w:firstRow="1" w:lastRow="0" w:firstColumn="1" w:lastColumn="0" w:noHBand="0" w:noVBand="1"/>
       </w:tblPr>
       <w:tblGrid>
-        <w:gridCol w:w="1667"/>
-        <w:gridCol w:w="8374"/>
+        <w:gridCol w:w="1683"/>
+        <w:gridCol w:w="8358"/>
       </w:tblGrid>
       <w:tr>
         <w:trPr>
@@ -3083,7 +2922,7 @@
           <w:lang w:eastAsia="en-MY"/>
         </w:rPr>
       </w:pPr>
-      <w:bookmarkStart w:id="3" w:name="_Toc76419802"/>
+      <w:bookmarkStart w:id="2" w:name="_Toc76420554"/>
       <w:r>
         <w:rPr>
           <w:rFonts w:eastAsia="Times New Roman"/>
@@ -3091,7 +2930,7 @@
         </w:rPr>
         <w:t>How does Nagios work?</w:t>
       </w:r>
-      <w:bookmarkEnd w:id="3"/>
+      <w:bookmarkEnd w:id="2"/>
     </w:p>
     <w:p>
       <w:pPr>
@@ -3362,7 +3201,7 @@
           <w:lang w:eastAsia="en-MY"/>
         </w:rPr>
       </w:pPr>
-      <w:bookmarkStart w:id="4" w:name="_Toc76419803"/>
+      <w:bookmarkStart w:id="3" w:name="_Toc76420555"/>
       <w:r>
         <w:rPr>
           <w:rFonts w:eastAsia="Times New Roman"/>
@@ -3370,7 +3209,7 @@
         </w:rPr>
         <w:t>What are Plugins in Nagios?</w:t>
       </w:r>
-      <w:bookmarkEnd w:id="4"/>
+      <w:bookmarkEnd w:id="3"/>
     </w:p>
     <w:p>
       <w:pPr>
@@ -3452,7 +3291,7 @@
           <w:lang w:eastAsia="en-MY"/>
         </w:rPr>
       </w:pPr>
-      <w:bookmarkStart w:id="5" w:name="_Toc76419804"/>
+      <w:bookmarkStart w:id="4" w:name="_Toc76420556"/>
       <w:r>
         <w:rPr>
           <w:rFonts w:eastAsia="Times New Roman"/>
@@ -3461,7 +3300,7 @@
         <w:lastRenderedPageBreak/>
         <w:t>What is NRPE (Nagios Remote Plugin Executor) in Nagios?</w:t>
       </w:r>
-      <w:bookmarkEnd w:id="5"/>
+      <w:bookmarkEnd w:id="4"/>
     </w:p>
     <w:p>
       <w:pPr>
@@ -3713,7 +3552,7 @@
           <w:lang w:eastAsia="en-MY"/>
         </w:rPr>
       </w:pPr>
-      <w:bookmarkStart w:id="6" w:name="_Toc76419805"/>
+      <w:bookmarkStart w:id="5" w:name="_Toc76420557"/>
       <w:r>
         <w:rPr>
           <w:rFonts w:eastAsia="Times New Roman"/>
@@ -3737,7 +3576,7 @@
         </w:rPr>
         <w:t>unable to find a relevant explanation)</w:t>
       </w:r>
-      <w:bookmarkEnd w:id="6"/>
+      <w:bookmarkEnd w:id="5"/>
     </w:p>
     <w:p>
       <w:pPr>
@@ -3862,7 +3701,7 @@
           <w:lang w:eastAsia="en-MY"/>
         </w:rPr>
       </w:pPr>
-      <w:bookmarkStart w:id="7" w:name="_Toc76419806"/>
+      <w:bookmarkStart w:id="6" w:name="_Toc76420558"/>
       <w:r>
         <w:rPr>
           <w:rFonts w:eastAsia="Times New Roman"/>
@@ -3870,7 +3709,7 @@
         </w:rPr>
         <w:t>What do you mean by passive check in Nagios?</w:t>
       </w:r>
-      <w:bookmarkEnd w:id="7"/>
+      <w:bookmarkEnd w:id="6"/>
     </w:p>
     <w:p>
       <w:pPr>
@@ -3941,7 +3780,7 @@
           <w:lang w:eastAsia="en-MY"/>
         </w:rPr>
       </w:pPr>
-      <w:bookmarkStart w:id="8" w:name="_Toc76419807"/>
+      <w:bookmarkStart w:id="7" w:name="_Toc76420559"/>
       <w:r>
         <w:rPr>
           <w:rFonts w:eastAsia="Times New Roman"/>
@@ -3949,7 +3788,7 @@
         </w:rPr>
         <w:t>When Does Nagios Check for external commands?</w:t>
       </w:r>
-      <w:bookmarkEnd w:id="8"/>
+      <w:bookmarkEnd w:id="7"/>
     </w:p>
     <w:p>
       <w:pPr>
@@ -4062,7 +3901,7 @@
           <w:lang w:eastAsia="en-MY"/>
         </w:rPr>
       </w:pPr>
-      <w:bookmarkStart w:id="9" w:name="_Toc76419808"/>
+      <w:bookmarkStart w:id="8" w:name="_Toc76420560"/>
       <w:r>
         <w:rPr>
           <w:rFonts w:eastAsia="Times New Roman"/>
@@ -4070,7 +3909,7 @@
         </w:rPr>
         <w:t>What is the difference between Active and Passive check in Nagios?</w:t>
       </w:r>
-      <w:bookmarkEnd w:id="9"/>
+      <w:bookmarkEnd w:id="8"/>
     </w:p>
     <w:p>
       <w:pPr>
@@ -4247,7 +4086,7 @@
           <w:lang w:eastAsia="en-MY"/>
         </w:rPr>
       </w:pPr>
-      <w:bookmarkStart w:id="10" w:name="_Toc76419809"/>
+      <w:bookmarkStart w:id="9" w:name="_Toc76420561"/>
       <w:r>
         <w:rPr>
           <w:rFonts w:eastAsia="Times New Roman"/>
@@ -4262,7 +4101,7 @@
         </w:rPr>
         <w:t>How does Nagios help with Distributed Monitoring?</w:t>
       </w:r>
-      <w:bookmarkEnd w:id="10"/>
+      <w:bookmarkEnd w:id="9"/>
     </w:p>
     <w:p>
       <w:pPr>
@@ -4317,7 +4156,7 @@
           <w:lang w:eastAsia="en-MY"/>
         </w:rPr>
       </w:pPr>
-      <w:bookmarkStart w:id="11" w:name="_Toc76419810"/>
+      <w:bookmarkStart w:id="10" w:name="_Toc76420562"/>
       <w:r>
         <w:rPr>
           <w:rFonts w:eastAsia="Times New Roman"/>
@@ -4332,7 +4171,7 @@
         </w:rPr>
         <w:t>Explain Main Configuration file of Nagios and its location?</w:t>
       </w:r>
-      <w:bookmarkEnd w:id="11"/>
+      <w:bookmarkEnd w:id="10"/>
     </w:p>
     <w:p>
       <w:pPr>
@@ -4553,7 +4392,7 @@
           <w:lang w:eastAsia="en-MY"/>
         </w:rPr>
       </w:pPr>
-      <w:bookmarkStart w:id="12" w:name="_Toc76419811"/>
+      <w:bookmarkStart w:id="11" w:name="_Toc76420563"/>
       <w:r>
         <w:rPr>
           <w:rFonts w:eastAsia="Times New Roman"/>
@@ -4561,7 +4400,7 @@
         </w:rPr>
         <w:t>Explain how Flap Detection works in Nagios?</w:t>
       </w:r>
-      <w:bookmarkEnd w:id="12"/>
+      <w:bookmarkEnd w:id="11"/>
     </w:p>
     <w:p>
       <w:pPr>
@@ -4820,7 +4659,7 @@
           <w:lang w:eastAsia="en-MY"/>
         </w:rPr>
       </w:pPr>
-      <w:bookmarkStart w:id="13" w:name="_Toc76419812"/>
+      <w:bookmarkStart w:id="12" w:name="_Toc76420564"/>
       <w:r>
         <w:rPr>
           <w:rFonts w:eastAsia="Times New Roman"/>
@@ -4828,7 +4667,7 @@
         </w:rPr>
         <w:t>What are the three main variables that affect recursion and inheritance in Nagios?</w:t>
       </w:r>
-      <w:bookmarkEnd w:id="13"/>
+      <w:bookmarkEnd w:id="12"/>
     </w:p>
     <w:p>
       <w:pPr>
@@ -5054,7 +4893,7 @@
           <w:lang w:eastAsia="en-MY"/>
         </w:rPr>
       </w:pPr>
-      <w:bookmarkStart w:id="14" w:name="_Toc76419813"/>
+      <w:bookmarkStart w:id="13" w:name="_Toc76420565"/>
       <w:r>
         <w:rPr>
           <w:rFonts w:eastAsia="Times New Roman"/>
@@ -5062,7 +4901,7 @@
         </w:rPr>
         <w:t>What is meant by saying Nagios is Object Oriented?</w:t>
       </w:r>
-      <w:bookmarkEnd w:id="14"/>
+      <w:bookmarkEnd w:id="13"/>
     </w:p>
     <w:p>
       <w:pPr>
@@ -5099,7 +4938,7 @@
           <w:lang w:eastAsia="en-MY"/>
         </w:rPr>
       </w:pPr>
-      <w:bookmarkStart w:id="15" w:name="_Toc76419814"/>
+      <w:bookmarkStart w:id="14" w:name="_Toc76420566"/>
       <w:r>
         <w:rPr>
           <w:rFonts w:eastAsia="Times New Roman"/>
@@ -5107,7 +4946,7 @@
         </w:rPr>
         <w:t>What is State Stalking in Nagios?</w:t>
       </w:r>
-      <w:bookmarkEnd w:id="15"/>
+      <w:bookmarkEnd w:id="14"/>
     </w:p>
     <w:p>
       <w:pPr>
@@ -5227,11 +5066,11 @@
         <w:tblLook w:val="04A0" w:firstRow="1" w:lastRow="0" w:firstColumn="1" w:lastColumn="0" w:noHBand="0" w:noVBand="1"/>
       </w:tblPr>
       <w:tblGrid>
-        <w:gridCol w:w="1137"/>
-        <w:gridCol w:w="1188"/>
-        <w:gridCol w:w="4016"/>
-        <w:gridCol w:w="1291"/>
-        <w:gridCol w:w="1378"/>
+        <w:gridCol w:w="1182"/>
+        <w:gridCol w:w="1222"/>
+        <w:gridCol w:w="3793"/>
+        <w:gridCol w:w="1362"/>
+        <w:gridCol w:w="1451"/>
       </w:tblGrid>
       <w:tr>
         <w:tc>
@@ -7103,27 +6942,7 @@
           <w:szCs w:val="24"/>
           <w:lang w:eastAsia="en-MY"/>
         </w:rPr>
-        <w:t xml:space="preserve">A </w:t>
-      </w:r>
-      <w:r>
-        <w:rPr>
-          <w:rFonts w:ascii="Open Sans" w:eastAsia="Times New Roman" w:hAnsi="Open Sans" w:cs="Open Sans"/>
-          <w:color w:val="4A4A4A"/>
-          <w:sz w:val="24"/>
-          <w:szCs w:val="24"/>
-          <w:lang w:eastAsia="en-MY"/>
-        </w:rPr>
-        <w:t>similar</w:t>
-      </w:r>
-      <w:r>
-        <w:rPr>
-          <w:rFonts w:ascii="Open Sans" w:eastAsia="Times New Roman" w:hAnsi="Open Sans" w:cs="Open Sans"/>
-          <w:color w:val="4A4A4A"/>
-          <w:sz w:val="24"/>
-          <w:szCs w:val="24"/>
-          <w:lang w:eastAsia="en-MY"/>
-        </w:rPr>
-        <w:t xml:space="preserve"> example of stalking might be on a service that checks your web server. If the </w:t>
+        <w:t xml:space="preserve">A similar example of stalking might be on a service that checks your web server. If the </w:t>
       </w:r>
       <w:proofErr w:type="spellStart"/>
       <w:r>
@@ -7626,7 +7445,7 @@
           <w:lang w:eastAsia="en-MY"/>
         </w:rPr>
       </w:pPr>
-      <w:bookmarkStart w:id="16" w:name="_Toc76419815"/>
+      <w:bookmarkStart w:id="15" w:name="_Toc76420567"/>
       <w:r>
         <w:rPr>
           <w:rFonts w:eastAsia="Times New Roman"/>
@@ -7634,7 +7453,7 @@
         </w:rPr>
         <w:t>Nagios says my machine is unreachable, not down. What is the difference and how it is achieved?</w:t>
       </w:r>
-      <w:bookmarkEnd w:id="16"/>
+      <w:bookmarkEnd w:id="15"/>
     </w:p>
     <w:p>
       <w:pPr>
@@ -7874,7 +7693,7 @@
           <w:lang w:eastAsia="en-MY"/>
         </w:rPr>
       </w:pPr>
-      <w:bookmarkStart w:id="17" w:name="_Toc76419816"/>
+      <w:bookmarkStart w:id="16" w:name="_Toc76420568"/>
       <w:r>
         <w:rPr>
           <w:rFonts w:eastAsia="Times New Roman"/>
@@ -7882,7 +7701,7 @@
         </w:rPr>
         <w:t>Explain Nagios state types?</w:t>
       </w:r>
-      <w:bookmarkEnd w:id="17"/>
+      <w:bookmarkEnd w:id="16"/>
     </w:p>
     <w:p>
       <w:pPr>

</xml_diff>